<commit_message>
Factorial Program for MIPS
</commit_message>
<xml_diff>
--- a/Mip Code/Assignment/Programming Assignment Report.docx
+++ b/Mip Code/Assignment/Programming Assignment Report.docx
@@ -2,15 +2,21 @@
 <file path=word/document.xml><?xml version="1.0" encoding="utf-8"?>
 <w:document xmlns:wpc="http://schemas.microsoft.com/office/word/2010/wordprocessingCanvas" xmlns:cx="http://schemas.microsoft.com/office/drawing/2014/chartex" xmlns:cx1="http://schemas.microsoft.com/office/drawing/2015/9/8/chartex" xmlns:cx2="http://schemas.microsoft.com/office/drawing/2015/10/21/chartex" xmlns:cx3="http://schemas.microsoft.com/office/drawing/2016/5/9/chartex" xmlns:cx4="http://schemas.microsoft.com/office/drawing/2016/5/10/chartex" xmlns:cx5="http://schemas.microsoft.com/office/drawing/2016/5/11/chartex" xmlns:cx6="http://schemas.microsoft.com/office/drawing/2016/5/12/chartex" xmlns:cx7="http://schemas.microsoft.com/office/drawing/2016/5/13/chartex" xmlns:cx8="http://schemas.microsoft.com/office/drawing/2016/5/14/chartex" xmlns:mc="http://schemas.openxmlformats.org/markup-compatibility/2006" xmlns:aink="http://schemas.microsoft.com/office/drawing/2016/ink" xmlns:am3d="http://schemas.microsoft.com/office/drawing/2017/model3d" xmlns:o="urn:schemas-microsoft-com:office:office" xmlns:r="http://schemas.openxmlformats.org/officeDocument/2006/relationships" xmlns:m="http://schemas.openxmlformats.org/officeDocument/2006/math" xmlns:v="urn:schemas-microsoft-com:vml" xmlns:wp14="http://schemas.microsoft.com/office/word/2010/wordprocessingDrawing" xmlns:wp="http://schemas.openxmlformats.org/drawingml/2006/wordprocessingDrawing" xmlns:w10="urn:schemas-microsoft-com:office:word" xmlns:w="http://schemas.openxmlformats.org/wordprocessingml/2006/main" xmlns:w14="http://schemas.microsoft.com/office/word/2010/wordml" xmlns:w15="http://schemas.microsoft.com/office/word/2012/wordml" xmlns:w16cex="http://schemas.microsoft.com/office/word/2018/wordml/cex" xmlns:w16cid="http://schemas.microsoft.com/office/word/2016/wordml/cid" xmlns:w16="http://schemas.microsoft.com/office/word/2018/wordml" xmlns:w16sdtdh="http://schemas.microsoft.com/office/word/2020/wordml/sdtdatahash" xmlns:w16se="http://schemas.microsoft.com/office/word/2015/wordml/symex" xmlns:wpg="http://schemas.microsoft.com/office/word/2010/wordprocessingGroup" xmlns:wpi="http://schemas.microsoft.com/office/word/2010/wordprocessingInk" xmlns:wne="http://schemas.microsoft.com/office/word/2006/wordml" xmlns:wps="http://schemas.microsoft.com/office/word/2010/wordprocessingShape" mc:Ignorable="w14 w15 w16se w16cid w16 w16cex w16sdtdh wp14">
   <w:body>
-    <w:p/>
-    <w:p>
-      <w:r>
+    <w:p>
+      <w:pPr>
         <w:rPr>
           <w:b/>
           <w:bCs/>
           <w:u w:val="single"/>
         </w:rPr>
-        <w:t>Part 2: Sorting Program</w:t>
+      </w:pPr>
+      <w:r>
+        <w:rPr>
+          <w:b/>
+          <w:bCs/>
+          <w:u w:val="single"/>
+        </w:rPr>
+        <w:t>Part 1: Factorial Program</w:t>
       </w:r>
     </w:p>
     <w:p>
@@ -19,10 +25,10 @@
           <w:noProof/>
         </w:rPr>
         <w:drawing>
-          <wp:inline distT="0" distB="0" distL="0" distR="0" wp14:anchorId="5F40F9F6" wp14:editId="4F6A6849">
-            <wp:extent cx="5943600" cy="4377690"/>
-            <wp:effectExtent l="0" t="0" r="0" b="3810"/>
-            <wp:docPr id="1" name="Picture 1"/>
+          <wp:inline distT="0" distB="0" distL="0" distR="0" wp14:anchorId="62D646E8" wp14:editId="1A3BA517">
+            <wp:extent cx="5943600" cy="3213100"/>
+            <wp:effectExtent l="0" t="0" r="0" b="6350"/>
+            <wp:docPr id="6" name="Picture 6"/>
             <wp:cNvGraphicFramePr>
               <a:graphicFrameLocks xmlns:a="http://schemas.openxmlformats.org/drawingml/2006/main" noChangeAspect="1"/>
             </wp:cNvGraphicFramePr>
@@ -42,7 +48,7 @@
                   <pic:spPr>
                     <a:xfrm>
                       <a:off x="0" y="0"/>
-                      <a:ext cx="5943600" cy="4377690"/>
+                      <a:ext cx="5943600" cy="3213100"/>
                     </a:xfrm>
                     <a:prstGeom prst="rect">
                       <a:avLst/>
@@ -57,16 +63,9 @@
     </w:p>
     <w:p>
       <w:r>
-        <w:t>Above is a screenshot of my environment</w:t>
-      </w:r>
-      <w:r>
-        <w:t xml:space="preserve"> for the sorting program</w:t>
-      </w:r>
-      <w:r>
-        <w:t>.</w:t>
-      </w:r>
-    </w:p>
-    <w:p/>
+        <w:t>Above is a screenshot of my environment for the sorting program. I am using the MARS ide to produce this runtime.</w:t>
+      </w:r>
+    </w:p>
     <w:p>
       <w:r>
         <w:t xml:space="preserve">I used sub procedure code obtained from </w:t>
@@ -78,66 +77,83 @@
         </w:rPr>
         <w:t xml:space="preserve">Introduction </w:t>
       </w:r>
-      <w:proofErr w:type="gramStart"/>
       <w:r>
         <w:rPr>
           <w:i/>
           <w:iCs/>
         </w:rPr>
-        <w:t>To</w:t>
-      </w:r>
-      <w:proofErr w:type="gramEnd"/>
+        <w:t>to</w:t>
+      </w:r>
       <w:r>
         <w:rPr>
           <w:i/>
           <w:iCs/>
         </w:rPr>
-        <w:t xml:space="preserve"> MIPS Assembly Language Programmin</w:t>
-      </w:r>
-      <w:r>
-        <w:rPr>
-          <w:i/>
-          <w:iCs/>
-        </w:rPr>
-        <w:t xml:space="preserve">g </w:t>
-      </w:r>
-      <w:r>
-        <w:t>in order to establish a working program for this problem.  The difficulties I encountered were with allocating space for the array base address data to some arbitrary value, n. Therefore, I manually limited the data to 100 entries. I did not do extensive edge case testing for invalid entries. For example, if a letter is entered</w:t>
-      </w:r>
-      <w:r>
-        <w:t xml:space="preserve">; </w:t>
-      </w:r>
-      <w:r>
-        <w:t>the expected datatype is a</w:t>
-      </w:r>
-      <w:r>
-        <w:t>n</w:t>
-      </w:r>
-      <w:r>
-        <w:t xml:space="preserve"> integer</w:t>
-      </w:r>
-      <w:r>
-        <w:t xml:space="preserve"> so</w:t>
-      </w:r>
-      <w:r>
-        <w:t xml:space="preserve"> the program will throw an exception. This is not indicated specifically under the list of edge cases.</w:t>
-      </w:r>
-      <w:r>
-        <w:t xml:space="preserve"> So specifically, I will demonstrate the listed edge cases.</w:t>
-      </w:r>
-    </w:p>
-    <w:p/>
-    <w:p>
+        <w:t xml:space="preserve"> MIPS Assembly Language Programming </w:t>
+      </w:r>
+      <w:proofErr w:type="gramStart"/>
+      <w:r>
+        <w:t>in order to</w:t>
+      </w:r>
+      <w:proofErr w:type="gramEnd"/>
+      <w:r>
+        <w:t xml:space="preserve"> establish a working program for this problem.  </w:t>
+      </w:r>
+      <w:r>
+        <w:t xml:space="preserve">The edge cases for this problem were relatively straight forward. The only requirement to handle them were a series of </w:t>
+      </w:r>
+      <w:r>
+        <w:t>branches</w:t>
+      </w:r>
+      <w:r>
+        <w:t>. Specially ones detecting an input less than 0 and greater than 12. In th</w:t>
+      </w:r>
+      <w:r>
+        <w:t>e</w:t>
+      </w:r>
+      <w:r>
+        <w:t xml:space="preserve"> case that the initial value was 0</w:t>
+      </w:r>
+      <w:r>
+        <w:t xml:space="preserve"> the program immediately returns the base case for the factorial, 1.</w:t>
+      </w:r>
+    </w:p>
+    <w:p>
+      <w:pPr>
+        <w:rPr>
+          <w:b/>
+          <w:bCs/>
+          <w:u w:val="single"/>
+        </w:rPr>
+      </w:pPr>
+    </w:p>
+    <w:p>
+      <w:pPr>
+        <w:rPr>
+          <w:b/>
+          <w:bCs/>
+          <w:u w:val="single"/>
+        </w:rPr>
+      </w:pPr>
+    </w:p>
+    <w:p>
+      <w:pPr>
+        <w:rPr>
+          <w:b/>
+          <w:bCs/>
+          <w:u w:val="single"/>
+        </w:rPr>
+      </w:pPr>
       <w:r>
         <w:rPr>
           <w:noProof/>
         </w:rPr>
         <w:lastRenderedPageBreak/>
         <w:drawing>
-          <wp:inline distT="0" distB="0" distL="0" distR="0" wp14:anchorId="20494D3E" wp14:editId="37251A24">
-            <wp:extent cx="5943600" cy="1706880"/>
-            <wp:effectExtent l="0" t="0" r="0" b="7620"/>
-            <wp:docPr id="2" name="Picture 2"/>
+          <wp:inline distT="0" distB="0" distL="0" distR="0" wp14:anchorId="4E82E697" wp14:editId="14D547C3">
+            <wp:extent cx="5495925" cy="3174365"/>
+            <wp:effectExtent l="0" t="0" r="9525" b="6985"/>
+            <wp:docPr id="7" name="Picture 7"/>
             <wp:cNvGraphicFramePr>
               <a:graphicFrameLocks xmlns:a="http://schemas.openxmlformats.org/drawingml/2006/main" noChangeAspect="1"/>
             </wp:cNvGraphicFramePr>
@@ -149,7 +165,13 @@
                     <pic:cNvPicPr/>
                   </pic:nvPicPr>
                   <pic:blipFill>
-                    <a:blip r:embed="rId7"/>
+                    <a:blip r:embed="rId7">
+                      <a:extLst>
+                        <a:ext uri="{28A0092B-C50C-407E-A947-70E740481C1C}">
+                          <a14:useLocalDpi xmlns:a14="http://schemas.microsoft.com/office/drawing/2010/main" val="0"/>
+                        </a:ext>
+                      </a:extLst>
+                    </a:blip>
                     <a:stretch>
                       <a:fillRect/>
                     </a:stretch>
@@ -157,7 +179,7 @@
                   <pic:spPr>
                     <a:xfrm>
                       <a:off x="0" y="0"/>
-                      <a:ext cx="5943600" cy="1706880"/>
+                      <a:ext cx="5495925" cy="3174365"/>
                     </a:xfrm>
                     <a:prstGeom prst="rect">
                       <a:avLst/>
@@ -172,24 +194,7 @@
     </w:p>
     <w:p>
       <w:r>
-        <w:t>Here is a closer look at the terminal, I chose to pick 8 numbers, the maximum is arbitrarily 100.</w:t>
-      </w:r>
-      <w:r>
-        <w:t xml:space="preserve"> </w:t>
-      </w:r>
-      <w:r>
-        <w:t xml:space="preserve">This execution demonstrates large negative and positive values correctly ordered with 0 included in the dataset. </w:t>
-      </w:r>
-      <w:r>
-        <w:t xml:space="preserve">If an integer is larger than the maximum held in 32 </w:t>
-      </w:r>
-      <w:proofErr w:type="gramStart"/>
-      <w:r>
-        <w:t>bits</w:t>
-      </w:r>
-      <w:proofErr w:type="gramEnd"/>
-      <w:r>
-        <w:t xml:space="preserve"> then the program will throw an exception.</w:t>
+        <w:t>Here is a closer look at the terminal displaced on the previous page. It demonstrates the edge cases discussed earlier.</w:t>
       </w:r>
     </w:p>
     <w:p>
@@ -198,10 +203,10 @@
           <w:noProof/>
         </w:rPr>
         <w:drawing>
-          <wp:inline distT="0" distB="0" distL="0" distR="0" wp14:anchorId="217C3ECE" wp14:editId="368232D6">
-            <wp:extent cx="4286250" cy="3609975"/>
-            <wp:effectExtent l="0" t="0" r="0" b="9525"/>
-            <wp:docPr id="3" name="Picture 3"/>
+          <wp:inline distT="0" distB="0" distL="0" distR="0" wp14:anchorId="3C2A959F" wp14:editId="48BAC2C3">
+            <wp:extent cx="3419475" cy="3286125"/>
+            <wp:effectExtent l="0" t="0" r="9525" b="9525"/>
+            <wp:docPr id="8" name="Picture 8"/>
             <wp:cNvGraphicFramePr>
               <a:graphicFrameLocks xmlns:a="http://schemas.openxmlformats.org/drawingml/2006/main" noChangeAspect="1"/>
             </wp:cNvGraphicFramePr>
@@ -221,7 +226,7 @@
                   <pic:spPr>
                     <a:xfrm>
                       <a:off x="0" y="0"/>
-                      <a:ext cx="4286250" cy="3609975"/>
+                      <a:ext cx="3419475" cy="3286125"/>
                     </a:xfrm>
                     <a:prstGeom prst="rect">
                       <a:avLst/>
@@ -234,8 +239,46 @@
         </w:drawing>
       </w:r>
       <w:r>
-        <w:br/>
-        <w:t>This is an example of an empty array, both in size and sum.</w:t>
+        <w:t xml:space="preserve"> </w:t>
+      </w:r>
+    </w:p>
+    <w:p>
+      <w:pPr>
+        <w:rPr>
+          <w:b/>
+          <w:bCs/>
+          <w:u w:val="single"/>
+        </w:rPr>
+      </w:pPr>
+      <w:r>
+        <w:t xml:space="preserve">Finally, here are some examples of the program executing on regular values of n. </w:t>
+      </w:r>
+      <w:r>
+        <w:rPr>
+          <w:b/>
+          <w:bCs/>
+          <w:u w:val="single"/>
+        </w:rPr>
+        <w:br w:type="page"/>
+      </w:r>
+    </w:p>
+    <w:p>
+      <w:pPr>
+        <w:rPr>
+          <w:b/>
+          <w:bCs/>
+          <w:u w:val="single"/>
+        </w:rPr>
+      </w:pPr>
+    </w:p>
+    <w:p>
+      <w:r>
+        <w:rPr>
+          <w:b/>
+          <w:bCs/>
+          <w:u w:val="single"/>
+        </w:rPr>
+        <w:t>Part 2: Sorting Program</w:t>
       </w:r>
     </w:p>
     <w:p>
@@ -243,12 +286,11 @@
         <w:rPr>
           <w:noProof/>
         </w:rPr>
-        <w:lastRenderedPageBreak/>
         <w:drawing>
-          <wp:inline distT="0" distB="0" distL="0" distR="0" wp14:anchorId="2D3CD18E" wp14:editId="113FF135">
-            <wp:extent cx="5200650" cy="2733675"/>
-            <wp:effectExtent l="0" t="0" r="0" b="9525"/>
-            <wp:docPr id="4" name="Picture 4"/>
+          <wp:inline distT="0" distB="0" distL="0" distR="0" wp14:anchorId="5F40F9F6" wp14:editId="4F6A6849">
+            <wp:extent cx="5943600" cy="4377690"/>
+            <wp:effectExtent l="0" t="0" r="0" b="3810"/>
+            <wp:docPr id="1" name="Picture 1"/>
             <wp:cNvGraphicFramePr>
               <a:graphicFrameLocks xmlns:a="http://schemas.openxmlformats.org/drawingml/2006/main" noChangeAspect="1"/>
             </wp:cNvGraphicFramePr>
@@ -268,7 +310,7 @@
                   <pic:spPr>
                     <a:xfrm>
                       <a:off x="0" y="0"/>
-                      <a:ext cx="5200650" cy="2733675"/>
+                      <a:ext cx="5943600" cy="4377690"/>
                     </a:xfrm>
                     <a:prstGeom prst="rect">
                       <a:avLst/>
@@ -283,19 +325,98 @@
     </w:p>
     <w:p>
       <w:r>
-        <w:t>This is the output with only negative integers.</w:t>
-      </w:r>
-    </w:p>
+        <w:t>Above is a screenshot of my environment</w:t>
+      </w:r>
+      <w:r>
+        <w:t xml:space="preserve"> for the sorting program</w:t>
+      </w:r>
+      <w:r>
+        <w:t>.</w:t>
+      </w:r>
+      <w:r>
+        <w:t xml:space="preserve"> I am using </w:t>
+      </w:r>
+      <w:r>
+        <w:t xml:space="preserve">the </w:t>
+      </w:r>
+      <w:r>
+        <w:t>MARS ide to produce this runtime.</w:t>
+      </w:r>
+    </w:p>
+    <w:p>
+      <w:r>
+        <w:t xml:space="preserve">I used sub procedure code obtained from </w:t>
+      </w:r>
+      <w:r>
+        <w:rPr>
+          <w:i/>
+          <w:iCs/>
+        </w:rPr>
+        <w:t xml:space="preserve">Introduction </w:t>
+      </w:r>
+      <w:r>
+        <w:rPr>
+          <w:i/>
+          <w:iCs/>
+        </w:rPr>
+        <w:t>to</w:t>
+      </w:r>
+      <w:r>
+        <w:rPr>
+          <w:i/>
+          <w:iCs/>
+        </w:rPr>
+        <w:t xml:space="preserve"> MIPS Assembly Language Programmin</w:t>
+      </w:r>
+      <w:r>
+        <w:rPr>
+          <w:i/>
+          <w:iCs/>
+        </w:rPr>
+        <w:t xml:space="preserve">g </w:t>
+      </w:r>
+      <w:proofErr w:type="gramStart"/>
+      <w:r>
+        <w:t>in order to</w:t>
+      </w:r>
+      <w:proofErr w:type="gramEnd"/>
+      <w:r>
+        <w:t xml:space="preserve"> establish a working program for this problem.  The difficulties I encountered were with allocating space for the array base address data to some arbitrary value, n. Therefore, I manually limited the data to 100 entries. I did not do extensive edge case testing for invalid entries. For example, if a letter is entered</w:t>
+      </w:r>
+      <w:r>
+        <w:t xml:space="preserve">; </w:t>
+      </w:r>
+      <w:r>
+        <w:t>the expected datatype is a</w:t>
+      </w:r>
+      <w:r>
+        <w:t>n</w:t>
+      </w:r>
+      <w:r>
+        <w:t xml:space="preserve"> integer</w:t>
+      </w:r>
+      <w:r>
+        <w:t xml:space="preserve"> so</w:t>
+      </w:r>
+      <w:r>
+        <w:t xml:space="preserve"> the program will throw an exception. This is not indicated specifically under the list of edge cases.</w:t>
+      </w:r>
+      <w:r>
+        <w:t xml:space="preserve"> So specifically, I will demonstrate the listed edge cases.</w:t>
+      </w:r>
+    </w:p>
+    <w:p/>
     <w:p>
       <w:r>
         <w:rPr>
           <w:noProof/>
         </w:rPr>
+        <w:lastRenderedPageBreak/>
         <w:drawing>
-          <wp:inline distT="0" distB="0" distL="0" distR="0" wp14:anchorId="05A53389" wp14:editId="2DB6CCF6">
-            <wp:extent cx="5362575" cy="2562225"/>
-            <wp:effectExtent l="0" t="0" r="9525" b="9525"/>
-            <wp:docPr id="5" name="Picture 5"/>
+          <wp:inline distT="0" distB="0" distL="0" distR="0" wp14:anchorId="20494D3E" wp14:editId="37251A24">
+            <wp:extent cx="5943600" cy="1706880"/>
+            <wp:effectExtent l="0" t="0" r="0" b="7620"/>
+            <wp:docPr id="2" name="Picture 2"/>
             <wp:cNvGraphicFramePr>
               <a:graphicFrameLocks xmlns:a="http://schemas.openxmlformats.org/drawingml/2006/main" noChangeAspect="1"/>
             </wp:cNvGraphicFramePr>
@@ -315,6 +436,170 @@
                   <pic:spPr>
                     <a:xfrm>
                       <a:off x="0" y="0"/>
+                      <a:ext cx="5943600" cy="1706880"/>
+                    </a:xfrm>
+                    <a:prstGeom prst="rect">
+                      <a:avLst/>
+                    </a:prstGeom>
+                  </pic:spPr>
+                </pic:pic>
+              </a:graphicData>
+            </a:graphic>
+          </wp:inline>
+        </w:drawing>
+      </w:r>
+    </w:p>
+    <w:p>
+      <w:r>
+        <w:t>Here is a closer look at the terminal, I chose to</w:t>
+      </w:r>
+      <w:r>
+        <w:t xml:space="preserve"> sort</w:t>
+      </w:r>
+      <w:r>
+        <w:t xml:space="preserve"> 8 numbers, the maximum is arbitrarily 100.</w:t>
+      </w:r>
+      <w:r>
+        <w:t xml:space="preserve"> </w:t>
+      </w:r>
+      <w:r>
+        <w:t xml:space="preserve">This execution demonstrates large negative and positive values correctly ordered with 0 included in the dataset. </w:t>
+      </w:r>
+      <w:r>
+        <w:t xml:space="preserve">If an integer is larger than the maximum held in 32 </w:t>
+      </w:r>
+      <w:proofErr w:type="gramStart"/>
+      <w:r>
+        <w:t>bits</w:t>
+      </w:r>
+      <w:proofErr w:type="gramEnd"/>
+      <w:r>
+        <w:t xml:space="preserve"> then the program will throw an exception.</w:t>
+      </w:r>
+    </w:p>
+    <w:p>
+      <w:r>
+        <w:rPr>
+          <w:noProof/>
+        </w:rPr>
+        <w:drawing>
+          <wp:inline distT="0" distB="0" distL="0" distR="0" wp14:anchorId="217C3ECE" wp14:editId="368232D6">
+            <wp:extent cx="4286250" cy="3609975"/>
+            <wp:effectExtent l="0" t="0" r="0" b="9525"/>
+            <wp:docPr id="3" name="Picture 3"/>
+            <wp:cNvGraphicFramePr>
+              <a:graphicFrameLocks xmlns:a="http://schemas.openxmlformats.org/drawingml/2006/main" noChangeAspect="1"/>
+            </wp:cNvGraphicFramePr>
+            <a:graphic xmlns:a="http://schemas.openxmlformats.org/drawingml/2006/main">
+              <a:graphicData uri="http://schemas.openxmlformats.org/drawingml/2006/picture">
+                <pic:pic xmlns:pic="http://schemas.openxmlformats.org/drawingml/2006/picture">
+                  <pic:nvPicPr>
+                    <pic:cNvPr id="1" name=""/>
+                    <pic:cNvPicPr/>
+                  </pic:nvPicPr>
+                  <pic:blipFill>
+                    <a:blip r:embed="rId11"/>
+                    <a:stretch>
+                      <a:fillRect/>
+                    </a:stretch>
+                  </pic:blipFill>
+                  <pic:spPr>
+                    <a:xfrm>
+                      <a:off x="0" y="0"/>
+                      <a:ext cx="4286250" cy="3609975"/>
+                    </a:xfrm>
+                    <a:prstGeom prst="rect">
+                      <a:avLst/>
+                    </a:prstGeom>
+                  </pic:spPr>
+                </pic:pic>
+              </a:graphicData>
+            </a:graphic>
+          </wp:inline>
+        </w:drawing>
+      </w:r>
+      <w:r>
+        <w:br/>
+        <w:t>This is an example of an empty array, both in size and sum.</w:t>
+      </w:r>
+    </w:p>
+    <w:p>
+      <w:r>
+        <w:rPr>
+          <w:noProof/>
+        </w:rPr>
+        <w:lastRenderedPageBreak/>
+        <w:drawing>
+          <wp:inline distT="0" distB="0" distL="0" distR="0" wp14:anchorId="2D3CD18E" wp14:editId="113FF135">
+            <wp:extent cx="5200650" cy="2733675"/>
+            <wp:effectExtent l="0" t="0" r="0" b="9525"/>
+            <wp:docPr id="4" name="Picture 4"/>
+            <wp:cNvGraphicFramePr>
+              <a:graphicFrameLocks xmlns:a="http://schemas.openxmlformats.org/drawingml/2006/main" noChangeAspect="1"/>
+            </wp:cNvGraphicFramePr>
+            <a:graphic xmlns:a="http://schemas.openxmlformats.org/drawingml/2006/main">
+              <a:graphicData uri="http://schemas.openxmlformats.org/drawingml/2006/picture">
+                <pic:pic xmlns:pic="http://schemas.openxmlformats.org/drawingml/2006/picture">
+                  <pic:nvPicPr>
+                    <pic:cNvPr id="1" name=""/>
+                    <pic:cNvPicPr/>
+                  </pic:nvPicPr>
+                  <pic:blipFill>
+                    <a:blip r:embed="rId12"/>
+                    <a:stretch>
+                      <a:fillRect/>
+                    </a:stretch>
+                  </pic:blipFill>
+                  <pic:spPr>
+                    <a:xfrm>
+                      <a:off x="0" y="0"/>
+                      <a:ext cx="5200650" cy="2733675"/>
+                    </a:xfrm>
+                    <a:prstGeom prst="rect">
+                      <a:avLst/>
+                    </a:prstGeom>
+                  </pic:spPr>
+                </pic:pic>
+              </a:graphicData>
+            </a:graphic>
+          </wp:inline>
+        </w:drawing>
+      </w:r>
+    </w:p>
+    <w:p>
+      <w:r>
+        <w:t>This is the output with only negative integers.</w:t>
+      </w:r>
+    </w:p>
+    <w:p>
+      <w:r>
+        <w:rPr>
+          <w:noProof/>
+        </w:rPr>
+        <w:drawing>
+          <wp:inline distT="0" distB="0" distL="0" distR="0" wp14:anchorId="05A53389" wp14:editId="2DB6CCF6">
+            <wp:extent cx="5362575" cy="2562225"/>
+            <wp:effectExtent l="0" t="0" r="9525" b="9525"/>
+            <wp:docPr id="5" name="Picture 5"/>
+            <wp:cNvGraphicFramePr>
+              <a:graphicFrameLocks xmlns:a="http://schemas.openxmlformats.org/drawingml/2006/main" noChangeAspect="1"/>
+            </wp:cNvGraphicFramePr>
+            <a:graphic xmlns:a="http://schemas.openxmlformats.org/drawingml/2006/main">
+              <a:graphicData uri="http://schemas.openxmlformats.org/drawingml/2006/picture">
+                <pic:pic xmlns:pic="http://schemas.openxmlformats.org/drawingml/2006/picture">
+                  <pic:nvPicPr>
+                    <pic:cNvPr id="1" name=""/>
+                    <pic:cNvPicPr/>
+                  </pic:nvPicPr>
+                  <pic:blipFill>
+                    <a:blip r:embed="rId13"/>
+                    <a:stretch>
+                      <a:fillRect/>
+                    </a:stretch>
+                  </pic:blipFill>
+                  <pic:spPr>
+                    <a:xfrm>
+                      <a:off x="0" y="0"/>
                       <a:ext cx="5362575" cy="2562225"/>
                     </a:xfrm>
                     <a:prstGeom prst="rect">
@@ -344,7 +629,7 @@
     </w:p>
     <w:p/>
     <w:sectPr>
-      <w:headerReference w:type="default" r:id="rId11"/>
+      <w:headerReference w:type="default" r:id="rId14"/>
       <w:pgSz w:w="12240" w:h="15840"/>
       <w:pgMar w:top="1440" w:right="1440" w:bottom="1440" w:left="1440" w:header="720" w:footer="720" w:gutter="0"/>
       <w:cols w:space="720"/>
@@ -828,6 +1113,7 @@
   <w:style w:type="paragraph" w:default="1" w:styleId="Normal">
     <w:name w:val="Normal"/>
     <w:qFormat/>
+    <w:rsid w:val="0066727F"/>
   </w:style>
   <w:style w:type="character" w:default="1" w:styleId="DefaultParagraphFont">
     <w:name w:val="Default Paragraph Font"/>

</xml_diff>